<commit_message>
Made routes for offer doc editing admin only
</commit_message>
<xml_diff>
--- a/Laravel/public/editable.docx
+++ b/Laravel/public/editable.docx
@@ -59,8 +59,8 @@
         <w:rPr>
           <w:noProof/>
         </w:rPr>
-        <w:pict w14:anchorId="36C0FA89">
-          <v:line id="Εικόνα1" o:spid="_x0000_s1026" style="position:absolute;z-index:-251658752;visibility:visible;mso-wrap-style:square;mso-wrap-distance-left:0;mso-wrap-distance-top:0;mso-wrap-distance-right:0;mso-wrap-distance-bottom:0;mso-position-horizontal:absolute;mso-position-horizontal-relative:text;mso-position-vertical:absolute;mso-position-vertical-relative:text" from="0,1.4pt" to="510.75pt,1.5pt" o:gfxdata="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" strokecolor="#777" strokeweight=".28mm">
+        <w:pict w14:anchorId="299CBDE4">
+          <v:line id="Εικόνα1" o:spid="_x0000_s1026" style="position:absolute;z-index:-503316478;visibility:visible;mso-wrap-style:square;mso-wrap-distance-left:0;mso-wrap-distance-top:0;mso-wrap-distance-right:0;mso-wrap-distance-bottom:0;mso-position-horizontal:absolute;mso-position-horizontal-relative:text;mso-position-vertical:absolute;mso-position-vertical-relative:text" from="0,1.4pt" to="510.75pt,1.5pt" o:gfxdata="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" strokecolor="#777" strokeweight=".28mm">
             <v:stroke joinstyle="miter"/>
           </v:line>
         </w:pict>
@@ -91,7 +91,25 @@
           <w:sz w:val="19"/>
           <w:lang w:val="en-US"/>
         </w:rPr>
-        <w:t>${client_name}</w:t>
+        <w:t>${</w:t>
+      </w:r>
+      <w:r>
+        <w:rPr>
+          <w:rFonts w:ascii="DejaVu Serif" w:eastAsia="Arial" w:hAnsi="DejaVu Serif"/>
+          <w:b/>
+          <w:sz w:val="19"/>
+          <w:lang w:val="en-US"/>
+        </w:rPr>
+        <w:t>client_name</w:t>
+      </w:r>
+      <w:r>
+        <w:rPr>
+          <w:rFonts w:ascii="DejaVu Serif" w:eastAsia="Arial" w:hAnsi="DejaVu Serif"/>
+          <w:b/>
+          <w:sz w:val="19"/>
+          <w:lang w:val="en-US"/>
+        </w:rPr>
+        <w:t>}</w:t>
       </w:r>
     </w:p>
     <w:p>
@@ -121,14 +139,32 @@
           <w:sz w:val="19"/>
           <w:lang w:val="en-US"/>
         </w:rPr>
-        <w:t>${client_address}</w:t>
-      </w:r>
-      <w:r>
-        <w:rPr>
-          <w:rFonts w:ascii="DejaVu Serif" w:eastAsia="Arial" w:hAnsi="DejaVu Serif"/>
-          <w:b/>
+        <w:t>${</w:t>
+      </w:r>
+      <w:r>
+        <w:rPr>
+          <w:rFonts w:ascii="DejaVu Serif" w:eastAsia="Arial" w:hAnsi="DejaVu Serif"/>
+          <w:b/>
+          <w:sz w:val="19"/>
           <w:lang w:val="en-US"/>
         </w:rPr>
+        <w:t>client_address</w:t>
+      </w:r>
+      <w:r>
+        <w:rPr>
+          <w:rFonts w:ascii="DejaVu Serif" w:eastAsia="Arial" w:hAnsi="DejaVu Serif"/>
+          <w:b/>
+          <w:sz w:val="19"/>
+          <w:lang w:val="en-US"/>
+        </w:rPr>
+        <w:t>}</w:t>
+      </w:r>
+      <w:r>
+        <w:rPr>
+          <w:rFonts w:ascii="DejaVu Serif" w:eastAsia="Arial" w:hAnsi="DejaVu Serif"/>
+          <w:b/>
+          <w:lang w:val="en-US"/>
+        </w:rPr>
         <w:t xml:space="preserve">, </w:t>
       </w:r>
       <w:r>
@@ -138,7 +174,25 @@
           <w:sz w:val="19"/>
           <w:lang w:val="en-US"/>
         </w:rPr>
-        <w:t>${client_location}</w:t>
+        <w:t>${</w:t>
+      </w:r>
+      <w:r>
+        <w:rPr>
+          <w:rFonts w:ascii="DejaVu Serif" w:eastAsia="Arial" w:hAnsi="DejaVu Serif"/>
+          <w:b/>
+          <w:sz w:val="19"/>
+          <w:lang w:val="en-US"/>
+        </w:rPr>
+        <w:t>client_location</w:t>
+      </w:r>
+      <w:r>
+        <w:rPr>
+          <w:rFonts w:ascii="DejaVu Serif" w:eastAsia="Arial" w:hAnsi="DejaVu Serif"/>
+          <w:b/>
+          <w:sz w:val="19"/>
+          <w:lang w:val="en-US"/>
+        </w:rPr>
+        <w:t>}</w:t>
       </w:r>
     </w:p>
     <w:p>
@@ -158,55 +212,55 @@
         <w:rPr>
           <w:rFonts w:ascii="Arial" w:eastAsia="Arial" w:hAnsi="Arial"/>
           <w:b/>
+        </w:rPr>
+      </w:pPr>
+      <w:r>
+        <w:rPr>
+          <w:rFonts w:ascii="DejaVu Serif" w:eastAsia="Arial" w:hAnsi="DejaVu Serif"/>
+          <w:b/>
+        </w:rPr>
+        <w:t xml:space="preserve">, </w:t>
+      </w:r>
+      <w:r>
+        <w:rPr>
+          <w:rFonts w:ascii="DejaVu Serif" w:eastAsia="Arial" w:hAnsi="DejaVu Serif"/>
+          <w:b/>
+        </w:rPr>
+        <w:t>${</w:t>
+      </w:r>
+      <w:r>
+        <w:rPr>
+          <w:rFonts w:ascii="DejaVu Serif" w:eastAsia="Arial" w:hAnsi="DejaVu Serif"/>
+          <w:b/>
           <w:lang w:val="en-US"/>
         </w:rPr>
-      </w:pPr>
+        <w:t>client</w:t>
+      </w:r>
+      <w:r>
+        <w:rPr>
+          <w:rFonts w:ascii="DejaVu Serif" w:eastAsia="Arial" w:hAnsi="DejaVu Serif"/>
+          <w:b/>
+        </w:rPr>
+        <w:t>_</w:t>
+      </w:r>
       <w:r>
         <w:rPr>
           <w:rFonts w:ascii="DejaVu Serif" w:eastAsia="Arial" w:hAnsi="DejaVu Serif"/>
           <w:b/>
           <w:lang w:val="en-US"/>
         </w:rPr>
-        <w:t>, ${</w:t>
-      </w:r>
-      <w:r>
-        <w:rPr>
-          <w:rFonts w:ascii="DejaVu Serif" w:eastAsia="Arial" w:hAnsi="DejaVu Serif"/>
-          <w:b/>
-          <w:lang w:val="en-US"/>
-        </w:rPr>
-        <w:t>client</w:t>
-      </w:r>
-      <w:r>
-        <w:rPr>
-          <w:rFonts w:ascii="DejaVu Serif" w:eastAsia="Arial" w:hAnsi="DejaVu Serif"/>
-          <w:b/>
-          <w:lang w:val="en-US"/>
-        </w:rPr>
-        <w:t>_</w:t>
-      </w:r>
-      <w:r>
-        <w:rPr>
-          <w:rFonts w:ascii="DejaVu Serif" w:eastAsia="Arial" w:hAnsi="DejaVu Serif"/>
-          <w:b/>
-          <w:lang w:val="en-US"/>
-        </w:rPr>
         <w:t>phone</w:t>
       </w:r>
       <w:r>
         <w:rPr>
           <w:rFonts w:ascii="DejaVu Serif" w:eastAsia="Arial" w:hAnsi="DejaVu Serif"/>
           <w:b/>
-          <w:lang w:val="en-US"/>
         </w:rPr>
         <w:t>}</w:t>
       </w:r>
     </w:p>
     <w:p>
       <w:pPr>
-        <w:rPr>
-          <w:lang w:val="en-US"/>
-        </w:rPr>
         <w:sectPr>
           <w:headerReference w:type="default" r:id="rId7"/>
           <w:footerReference w:type="default" r:id="rId8"/>
@@ -225,7 +279,6 @@
           <w:rFonts w:ascii="DejaVu Serif" w:eastAsia="Times New Roman" w:hAnsi="DejaVu Serif" w:cs="Times New Roman"/>
           <w:b/>
           <w:sz w:val="24"/>
-          <w:lang w:val="en-US"/>
         </w:rPr>
       </w:pPr>
     </w:p>
@@ -235,65 +288,64 @@
         <w:rPr>
           <w:rFonts w:ascii="Arial" w:eastAsia="Arial" w:hAnsi="Arial"/>
           <w:sz w:val="18"/>
+        </w:rPr>
+      </w:pPr>
+      <w:r>
+        <w:rPr>
+          <w:rFonts w:ascii="DejaVu Serif" w:eastAsia="Arial" w:hAnsi="DejaVu Serif"/>
+          <w:sz w:val="18"/>
+        </w:rPr>
+        <w:t>ΘΕΜΑ:</w:t>
+      </w:r>
+    </w:p>
+    <w:p>
+      <w:pPr>
+        <w:spacing w:line="267" w:lineRule="exact"/>
+        <w:rPr>
+          <w:rFonts w:ascii="DejaVu Serif" w:eastAsia="Times New Roman" w:hAnsi="DejaVu Serif" w:cs="Times New Roman"/>
+          <w:sz w:val="24"/>
+        </w:rPr>
+      </w:pPr>
+      <w:r>
+        <w:br w:type="column"/>
+      </w:r>
+    </w:p>
+    <w:p>
+      <w:pPr>
+        <w:rPr>
+          <w:rFonts w:ascii="Arial" w:eastAsia="Arial" w:hAnsi="Arial"/>
+          <w:b/>
+          <w:sz w:val="19"/>
+        </w:rPr>
+      </w:pPr>
+      <w:r>
+        <w:rPr>
+          <w:rFonts w:ascii="DejaVu Serif" w:eastAsia="Arial" w:hAnsi="DejaVu Serif"/>
+          <w:b/>
+          <w:sz w:val="19"/>
+        </w:rPr>
+        <w:t>${</w:t>
+      </w:r>
+      <w:r>
+        <w:rPr>
+          <w:rFonts w:ascii="DejaVu Serif" w:eastAsia="Arial" w:hAnsi="DejaVu Serif"/>
+          <w:b/>
+          <w:sz w:val="19"/>
           <w:lang w:val="en-US"/>
         </w:rPr>
-      </w:pPr>
-      <w:r>
-        <w:rPr>
-          <w:rFonts w:ascii="DejaVu Serif" w:eastAsia="Arial" w:hAnsi="DejaVu Serif"/>
-          <w:sz w:val="18"/>
-        </w:rPr>
-        <w:t>ΘΕΜΑ</w:t>
-      </w:r>
-      <w:r>
-        <w:rPr>
-          <w:rFonts w:ascii="DejaVu Serif" w:eastAsia="Arial" w:hAnsi="DejaVu Serif"/>
-          <w:sz w:val="18"/>
-          <w:lang w:val="en-US"/>
-        </w:rPr>
-        <w:t>:</w:t>
-      </w:r>
-    </w:p>
-    <w:p>
-      <w:pPr>
-        <w:spacing w:line="267" w:lineRule="exact"/>
-        <w:rPr>
-          <w:rFonts w:ascii="DejaVu Serif" w:eastAsia="Times New Roman" w:hAnsi="DejaVu Serif" w:cs="Times New Roman"/>
-          <w:sz w:val="24"/>
-          <w:lang w:val="en-US"/>
-        </w:rPr>
-      </w:pPr>
-      <w:r>
-        <w:rPr>
-          <w:lang w:val="en-US"/>
-        </w:rPr>
-        <w:br w:type="column"/>
-      </w:r>
-    </w:p>
-    <w:p>
-      <w:pPr>
-        <w:rPr>
-          <w:rFonts w:ascii="Arial" w:eastAsia="Arial" w:hAnsi="Arial"/>
-          <w:b/>
-          <w:sz w:val="19"/>
-          <w:lang w:val="en-US"/>
-        </w:rPr>
-      </w:pPr>
-      <w:r>
-        <w:rPr>
-          <w:rFonts w:ascii="DejaVu Serif" w:eastAsia="Arial" w:hAnsi="DejaVu Serif"/>
-          <w:b/>
-          <w:sz w:val="19"/>
-          <w:lang w:val="en-US"/>
-        </w:rPr>
-        <w:t>${subject}</w:t>
-      </w:r>
-    </w:p>
-    <w:p>
-      <w:pPr>
-        <w:rPr>
-          <w:lang w:val="en-US"/>
-        </w:rPr>
+        <w:t>subject</w:t>
+      </w:r>
+      <w:r>
+        <w:rPr>
+          <w:rFonts w:ascii="DejaVu Serif" w:eastAsia="Arial" w:hAnsi="DejaVu Serif"/>
+          <w:b/>
+          <w:sz w:val="19"/>
+        </w:rPr>
+        <w:t>}</w:t>
+      </w:r>
+    </w:p>
+    <w:p>
+      <w:pPr>
         <w:sectPr>
           <w:type w:val="continuous"/>
           <w:pgSz w:w="11906" w:h="16838"/>
@@ -314,7 +366,6 @@
           <w:rFonts w:ascii="DejaVu Serif" w:eastAsia="Times New Roman" w:hAnsi="DejaVu Serif" w:cs="Times New Roman"/>
           <w:b/>
           <w:sz w:val="24"/>
-          <w:lang w:val="en-US"/>
         </w:rPr>
       </w:pPr>
     </w:p>
@@ -324,38 +375,14 @@
         <w:rPr>
           <w:rFonts w:ascii="Arial" w:eastAsia="Arial" w:hAnsi="Arial"/>
           <w:sz w:val="19"/>
-          <w:lang w:val="en-US"/>
-        </w:rPr>
-      </w:pPr>
-      <w:r>
-        <w:rPr>
-          <w:rFonts w:ascii="DejaVu Serif" w:eastAsia="Arial" w:hAnsi="DejaVu Serif"/>
-          <w:sz w:val="19"/>
-        </w:rPr>
-        <w:t>Αριθμός</w:t>
-      </w:r>
-      <w:r>
-        <w:rPr>
-          <w:rFonts w:ascii="DejaVu Serif" w:eastAsia="Arial" w:hAnsi="DejaVu Serif"/>
-          <w:sz w:val="19"/>
-          <w:lang w:val="en-US"/>
-        </w:rPr>
-        <w:t xml:space="preserve"> </w:t>
-      </w:r>
-      <w:r>
-        <w:rPr>
-          <w:rFonts w:ascii="DejaVu Serif" w:eastAsia="Arial" w:hAnsi="DejaVu Serif"/>
-          <w:sz w:val="19"/>
-        </w:rPr>
-        <w:t>προσφοράς</w:t>
-      </w:r>
-      <w:r>
-        <w:rPr>
-          <w:rFonts w:ascii="DejaVu Serif" w:eastAsia="Arial" w:hAnsi="DejaVu Serif"/>
-          <w:sz w:val="19"/>
-          <w:lang w:val="en-US"/>
-        </w:rPr>
-        <w:t>:</w:t>
+        </w:rPr>
+      </w:pPr>
+      <w:r>
+        <w:rPr>
+          <w:rFonts w:ascii="DejaVu Serif" w:eastAsia="Arial" w:hAnsi="DejaVu Serif"/>
+          <w:sz w:val="19"/>
+        </w:rPr>
+        <w:t>Αριθμός προσφοράς:</w:t>
       </w:r>
     </w:p>
     <w:p>
@@ -364,13 +391,9 @@
         <w:rPr>
           <w:rFonts w:ascii="DejaVu Serif" w:eastAsia="Times New Roman" w:hAnsi="DejaVu Serif" w:cs="Times New Roman"/>
           <w:sz w:val="24"/>
-          <w:lang w:val="en-US"/>
-        </w:rPr>
-      </w:pPr>
-      <w:r>
-        <w:rPr>
-          <w:lang w:val="en-US"/>
-        </w:rPr>
+        </w:rPr>
+      </w:pPr>
+      <w:r>
         <w:br w:type="column"/>
       </w:r>
     </w:p>
@@ -593,76 +616,15 @@
         <w:rPr>
           <w:rFonts w:ascii="DejaVu Serif" w:eastAsia="Arial" w:hAnsi="DejaVu Serif"/>
           <w:sz w:val="19"/>
-          <w:lang w:val="en-US"/>
-        </w:rPr>
-        <w:t>This</w:t>
-      </w:r>
-      <w:r>
-        <w:rPr>
-          <w:rFonts w:ascii="DejaVu Serif" w:eastAsia="Arial" w:hAnsi="DejaVu Serif"/>
-          <w:sz w:val="19"/>
-        </w:rPr>
-        <w:t xml:space="preserve"> </w:t>
-      </w:r>
-      <w:r>
-        <w:rPr>
-          <w:rFonts w:ascii="DejaVu Serif" w:eastAsia="Arial" w:hAnsi="DejaVu Serif"/>
-          <w:sz w:val="19"/>
-          <w:lang w:val="en-US"/>
-        </w:rPr>
-        <w:t>is</w:t>
-      </w:r>
-      <w:r>
-        <w:rPr>
-          <w:rFonts w:ascii="DejaVu Serif" w:eastAsia="Arial" w:hAnsi="DejaVu Serif"/>
-          <w:sz w:val="19"/>
-        </w:rPr>
-        <w:t xml:space="preserve"> </w:t>
-      </w:r>
-      <w:r>
-        <w:rPr>
-          <w:rFonts w:ascii="DejaVu Serif" w:eastAsia="Arial" w:hAnsi="DejaVu Serif"/>
-          <w:sz w:val="19"/>
-          <w:lang w:val="en-US"/>
-        </w:rPr>
-        <w:t>msjejktmvnernym</w:t>
-      </w:r>
-      <w:r>
-        <w:rPr>
-          <w:rFonts w:ascii="DejaVu Serif" w:eastAsia="Arial" w:hAnsi="DejaVu Serif"/>
-          <w:sz w:val="19"/>
-        </w:rPr>
-        <w:t>;</w:t>
-      </w:r>
-      <w:r>
-        <w:rPr>
-          <w:rFonts w:ascii="DejaVu Serif" w:eastAsia="Arial" w:hAnsi="DejaVu Serif"/>
-          <w:sz w:val="19"/>
-          <w:lang w:val="en-US"/>
-        </w:rPr>
-        <w:t>nbgfvghkcjlkm</w:t>
-      </w:r>
-      <w:r>
-        <w:rPr>
-          <w:rFonts w:ascii="DejaVu Serif" w:eastAsia="Arial" w:hAnsi="DejaVu Serif"/>
-          <w:sz w:val="19"/>
-        </w:rPr>
-        <w:t>;</w:t>
-      </w:r>
-      <w:r>
-        <w:rPr>
-          <w:rFonts w:ascii="DejaVu Serif" w:eastAsia="Arial" w:hAnsi="DejaVu Serif"/>
-          <w:sz w:val="19"/>
-          <w:lang w:val="en-US"/>
-        </w:rPr>
-        <w:t xml:space="preserve">fxalorem </w:t>
-      </w:r>
-      <w:r>
-        <w:rPr>
-          <w:rFonts w:ascii="DejaVu Serif" w:eastAsia="Arial" w:hAnsi="DejaVu Serif"/>
-          <w:sz w:val="19"/>
-        </w:rPr>
-        <w:t>τρηση αποστάσεων. Κατόπιν τούτου προβήκαμε στην αξιολόγηση των δεδομένων και βάσει προμελέτης και προσμέτρησης υλικών και εργασιών σας παραθέτουμε την ακόλουθη τεχνοοικονομική προσφορά σύμφωνα με τις ανάγκες σας:</w:t>
+        </w:rPr>
+        <w:t xml:space="preserve">Μετά από επίσκεψη που κάναμε στον χώρο σας, έγινε καταγραφή της </w:t>
+      </w:r>
+      <w:r>
+        <w:rPr>
+          <w:rFonts w:ascii="DejaVu Serif" w:eastAsia="Arial" w:hAnsi="DejaVu Serif"/>
+          <w:sz w:val="19"/>
+        </w:rPr>
+        <w:t>υπάρχουσας κατάστασης και επιμέτρηση αποστάσεων. Κατόπιν τούτου προβήκαμε στην αξιολόγηση των δεδομένων και βάσει προμελέτης και προσμέτρησης υλικών και εργασιών σας παραθέτουμε την ακόλουθη τεχνοοικονομική προσφορά σύμφωνα με τις ανάγκες σας:</w:t>
       </w:r>
     </w:p>
     <w:p>
@@ -727,7 +689,21 @@
           <w:rFonts w:ascii="DejaVu Serif" w:eastAsia="Arial" w:hAnsi="DejaVu Serif"/>
           <w:sz w:val="19"/>
         </w:rPr>
-        <w:t>ακόλουθη προσφορά αφορά στην εσωτερική εγκατάσταση του δικτύου Φυσικού Αερίου (από το μετρητή της Εταιρίας διανομής Αεριού Αττικής έως την συσκευή), στην προμήθεια συσκευής κατάλληλης για καύση Φ.Α., την προμήθεια των υλικών, την κατασκευή του δικτύου από εξειδικευμένο συνεργείο, υπό την επίβλεψη έμπειρου μηχανικού βάσει της μελέτης η οποία θα έχει κατατεθεί και εγκριθεί από την Ε. .Α. Αττικής.</w:t>
+        <w:t>α</w:t>
+      </w:r>
+      <w:r>
+        <w:rPr>
+          <w:rFonts w:ascii="DejaVu Serif" w:eastAsia="Arial" w:hAnsi="DejaVu Serif"/>
+          <w:sz w:val="19"/>
+        </w:rPr>
+        <w:t>κόλουθη προσφορά αφορά στην εσωτερική εγκατάσταση του δικτύου Φυσικού Αερίου (από το μετρητή της Εταιρίας διανομής Αεριού Αττικής έως την συσκευή), στην προμήθεια συσκευής κατάλληλης για καύση Φ.Α., την προμήθεια των υλικών, την κατασκευή του δικτύου από ε</w:t>
+      </w:r>
+      <w:r>
+        <w:rPr>
+          <w:rFonts w:ascii="DejaVu Serif" w:eastAsia="Arial" w:hAnsi="DejaVu Serif"/>
+          <w:sz w:val="19"/>
+        </w:rPr>
+        <w:t>ξειδικευμένο συνεργείο, υπό την επίβλεψη έμπειρου μηχανικού βάσει της μελέτης η οποία θα έχει κατατεθεί και εγκριθεί από την Ε. .Α. Αττικής.</w:t>
       </w:r>
     </w:p>
     <w:p>
@@ -746,7 +722,15 @@
           <w:b/>
           <w:sz w:val="19"/>
         </w:rPr>
-        <w:t>H ΜΕΛΕΤΗ ΚΑΙ ΕΠΙΛΟΓΗ ΥΛΙΚΩΝ ΚΑΙ ΔΙΑΤΟΜΩΝ ΘΑ ΓΙΝΟΥΝ ΒΑΣΕΙ ΤΟΥ «ΚΑΝΟΝΙΣΜΟΥ ΕΣΩΤΕΡΙΚΩΝ ΕΓΚΑΤΑΣΤΑΣΕΩΝ ΦΥΣΙΚΟΥ ΑΕΡΙΟΥ ΜΕ ΠΙΕΣΗ ΛΕΙΤΟΥΡΓΙΑΣ έως 1bar»</w:t>
+        <w:t>H ΜΕΛΕΤΗ ΚΑΙ ΕΠΙΛΟΓΗ ΥΛΙΚΩΝ ΚΑΙ ΔΙΑΤΟΜΩΝ ΘΑ ΓΙΝΟΥΝ ΒΑΣΕΙ ΤΟΥ «ΚΑΝΟΝΙΣΜΟΥ ΕΣΩΤΕΡΙΚΩΝ ΕΓΚΑΤΑΣΤΑΣΕΩΝ ΦΥΣΙΚΟΥ ΑΕΡΙΟΥ ΜΕ</w:t>
+      </w:r>
+      <w:r>
+        <w:rPr>
+          <w:rFonts w:ascii="DejaVu Serif" w:eastAsia="Arial" w:hAnsi="DejaVu Serif"/>
+          <w:b/>
+          <w:sz w:val="19"/>
+        </w:rPr>
+        <w:t xml:space="preserve"> ΠΙΕΣΗ ΛΕΙΤΟΥΡΓΙΑΣ έως 1bar»</w:t>
       </w:r>
     </w:p>
     <w:p>
@@ -808,7 +792,14 @@
           <w:rFonts w:ascii="DejaVu Serif" w:eastAsia="Arial" w:hAnsi="DejaVu Serif"/>
           <w:sz w:val="19"/>
         </w:rPr>
-        <w:t>σύνδεση των σωλήνων καθώς και όλα τα υλικά μορφής είναι από γαλβανισμένο σφαιροειδή χυτοσίδηρο . Όλα τα εξαρτήματα θα είναι κοχλιωτά. Θα τοποθετηθεί χειροκίνητη αποφρακτική βάνα στην έξοδο του μετρητή καθώς επίσης και πριν την σύνδεση με τον λέβητα.</w:t>
+        <w:t xml:space="preserve">σύνδεση των σωλήνων καθώς και όλα τα υλικά μορφής είναι από γαλβανισμένο σφαιροειδή χυτοσίδηρο . Όλα τα εξαρτήματα θα είναι κοχλιωτά. Θα τοποθετηθεί χειροκίνητη αποφρακτική </w:t>
+      </w:r>
+      <w:r>
+        <w:rPr>
+          <w:rFonts w:ascii="DejaVu Serif" w:eastAsia="Arial" w:hAnsi="DejaVu Serif"/>
+          <w:sz w:val="19"/>
+        </w:rPr>
+        <w:t>βάνα στην έξοδο του μετρητή καθώς επίσης και πριν την σύνδεση με τον λέβητα.</w:t>
       </w:r>
     </w:p>
     <w:p>
@@ -867,7 +858,14 @@
           <w:rFonts w:ascii="DejaVu Serif" w:eastAsia="Arial" w:hAnsi="DejaVu Serif"/>
           <w:sz w:val="19"/>
         </w:rPr>
-        <w:t>στήριξη του αγωγού θα γίνει μέσω στηριγμάτων με πυράντοχα υλικά. Σε όλες τις διατρήσεις (όπου ο αγωγός διαπερνά μέσα από τοίχο), θα τοποθετείται φουρό.</w:t>
+        <w:t xml:space="preserve">στήριξη του αγωγού θα </w:t>
+      </w:r>
+      <w:r>
+        <w:rPr>
+          <w:rFonts w:ascii="DejaVu Serif" w:eastAsia="Arial" w:hAnsi="DejaVu Serif"/>
+          <w:sz w:val="19"/>
+        </w:rPr>
+        <w:t>γίνει μέσω στηριγμάτων με πυράντοχα υλικά. Σε όλες τις διατρήσεις (όπου ο αγωγός διαπερνά μέσα από τοίχο), θα τοποθετείται φουρό.</w:t>
       </w:r>
     </w:p>
     <w:p>
@@ -893,7 +891,14 @@
           <w:rFonts w:ascii="DejaVu Serif" w:eastAsia="Arial" w:hAnsi="DejaVu Serif"/>
           <w:sz w:val="19"/>
         </w:rPr>
-        <w:t>Περισσότερες και αναλυτικότερες πληροφορίες για την μελέτη και την κατασκευή της εγκατάστασης στη διάθεση σας κατόπιν οριστικής συμφωνίας.</w:t>
+        <w:t>Περισσότερες και αναλυτικότερες πληροφορίες για την μελέτη και την κατασκευή της εγκατάστασης στη διάθεση σας κατόπιν οριστικ</w:t>
+      </w:r>
+      <w:r>
+        <w:rPr>
+          <w:rFonts w:ascii="DejaVu Serif" w:eastAsia="Arial" w:hAnsi="DejaVu Serif"/>
+          <w:sz w:val="19"/>
+        </w:rPr>
+        <w:t>ής συμφωνίας.</w:t>
       </w:r>
     </w:p>
     <w:p>
@@ -975,7 +980,14 @@
           <w:rFonts w:ascii="DejaVu Serif" w:eastAsia="Arial" w:hAnsi="DejaVu Serif"/>
           <w:sz w:val="19"/>
         </w:rPr>
-        <w:t>Αφού ολοκληρωθεί η εγκατάσταση, θα γίνει έναυση και ρύθμιση του Συστήματος Θέρμανσης, οι απαιτούμενες από τη νομοθεσία δοκιμές, καθώς και μέτρηση των καυσαερίων και θα αποσταλεί στην Εταιρία Διαχείρισης Αερίου Αττικής το Φύλλο καύσης, ώστε να εκδοθεί η τελική άδεια χρήσης.</w:t>
+        <w:t xml:space="preserve">Αφού ολοκληρωθεί η εγκατάσταση, θα γίνει έναυση και ρύθμιση του Συστήματος Θέρμανσης, οι απαιτούμενες από τη νομοθεσία δοκιμές, καθώς και μέτρηση των </w:t>
+      </w:r>
+      <w:r>
+        <w:rPr>
+          <w:rFonts w:ascii="DejaVu Serif" w:eastAsia="Arial" w:hAnsi="DejaVu Serif"/>
+          <w:sz w:val="19"/>
+        </w:rPr>
+        <w:t>καυσαερίων και θα αποσταλεί στην Εταιρία Διαχείρισης Αερίου Αττικής το Φύλλο καύσης, ώστε να εκδοθεί η τελική άδεια χρήσης.</w:t>
       </w:r>
     </w:p>
     <w:p>
@@ -1142,7 +1154,7 @@
           <w:bottom w:w="55" w:type="dxa"/>
           <w:right w:w="55" w:type="dxa"/>
         </w:tblCellMar>
-        <w:tblLook w:val="04A0" w:firstRow="1" w:lastRow="0" w:firstColumn="1" w:lastColumn="0" w:noHBand="0" w:noVBand="1"/>
+        <w:tblLook w:val="0000" w:firstRow="0" w:lastRow="0" w:firstColumn="0" w:lastColumn="0" w:noHBand="0" w:noVBand="0"/>
       </w:tblPr>
       <w:tblGrid>
         <w:gridCol w:w="9690"/>
@@ -1236,7 +1248,13 @@
         <w:rPr>
           <w:rFonts w:ascii="DejaVu Serif" w:eastAsia="Arial" w:hAnsi="DejaVu Serif"/>
         </w:rPr>
-        <w:t>Στην παραπάνω προσφορά περιλαμβάνεται η εργασία και η προμήθεια των υλικών.</w:t>
+        <w:t xml:space="preserve">Στην </w:t>
+      </w:r>
+      <w:r>
+        <w:rPr>
+          <w:rFonts w:ascii="DejaVu Serif" w:eastAsia="Arial" w:hAnsi="DejaVu Serif"/>
+        </w:rPr>
+        <w:t>παραπάνω προσφορά περιλαμβάνεται η εργασία και η προμήθεια των υλικών.</w:t>
       </w:r>
     </w:p>
     <w:p>
@@ -1303,7 +1321,13 @@
         <w:rPr>
           <w:rFonts w:ascii="DejaVu Serif" w:eastAsia="Arial" w:hAnsi="DejaVu Serif"/>
         </w:rPr>
-        <w:t>Εγγύηση παρέχουμε μόνο στους λέβητες που εμείς προμηθεύουμε και θα θέσουμε σε λειτουργία. Σε άλλη περίπτωση ισχύει ό,τι παρέχεται από τις εκάστοτε αντιπροσωπείες υπό τους όρους αυτών.</w:t>
+        <w:t xml:space="preserve">Εγγύηση παρέχουμε μόνο στους λέβητες που εμείς προμηθεύουμε και θα θέσουμε σε </w:t>
+      </w:r>
+      <w:r>
+        <w:rPr>
+          <w:rFonts w:ascii="DejaVu Serif" w:eastAsia="Arial" w:hAnsi="DejaVu Serif"/>
+        </w:rPr>
+        <w:t>λειτουργία. Σε άλλη περίπτωση ισχύει ό,τι παρέχεται από τις εκάστοτε αντιπροσωπείες υπό τους όρους αυτών.</w:t>
       </w:r>
     </w:p>
     <w:p>
@@ -1326,7 +1350,13 @@
         <w:rPr>
           <w:rFonts w:ascii="DejaVu Serif" w:eastAsia="Arial" w:hAnsi="DejaVu Serif"/>
         </w:rPr>
-        <w:t>Κάθε εγκατάσταση καλύπτεται με ασφάλεια αστικής ευθύνης για ότι έχει σχέση με τις δικές μας εργασίες και υλικά, της εταιρίας INTERAMERICAN με αριθμό ασφαλιστήριου 9342991.</w:t>
+        <w:t xml:space="preserve">Κάθε εγκατάσταση καλύπτεται με ασφάλεια αστικής ευθύνης για ότι έχει σχέση με τις δικές μας εργασίες και υλικά, της εταιρίας INTERAMERICAN με αριθμό </w:t>
+      </w:r>
+      <w:r>
+        <w:rPr>
+          <w:rFonts w:ascii="DejaVu Serif" w:eastAsia="Arial" w:hAnsi="DejaVu Serif"/>
+        </w:rPr>
+        <w:t>ασφαλιστήριου 9342991.</w:t>
       </w:r>
     </w:p>
     <w:p>
@@ -1464,7 +1494,13 @@
         <w:rPr>
           <w:rFonts w:ascii="DejaVu Serif" w:eastAsia="Arial" w:hAnsi="DejaVu Serif"/>
         </w:rPr>
-        <w:t>Απαραίτητη προϋπόθεση για την ισχύ της εγγύησης η συντήρηση του λέβητα η οποία γίνεται υπό τις προϋποθέσεις του αντιπροσώπου και γίνεται με δική σας μέριμνα.</w:t>
+        <w:t xml:space="preserve">Απαραίτητη προϋπόθεση για την ισχύ της εγγύησης η συντήρηση του λέβητα η </w:t>
+      </w:r>
+      <w:r>
+        <w:rPr>
+          <w:rFonts w:ascii="DejaVu Serif" w:eastAsia="Arial" w:hAnsi="DejaVu Serif"/>
+        </w:rPr>
+        <w:t>οποία γίνεται υπό τις προϋποθέσεις του αντιπροσώπου και γίνεται με δική σας μέριμνα.</w:t>
       </w:r>
     </w:p>
     <w:p>
@@ -1520,7 +1556,15 @@
           <w:b/>
           <w:u w:val="single"/>
         </w:rPr>
-        <w:t>ΙΣΧΥΣ ΠΡΟΣΦΟΡΑΣ</w:t>
+        <w:t xml:space="preserve">ΙΣΧΥΣ </w:t>
+      </w:r>
+      <w:r>
+        <w:rPr>
+          <w:rFonts w:ascii="DejaVu Serif" w:eastAsia="Arial" w:hAnsi="DejaVu Serif"/>
+          <w:b/>
+          <w:u w:val="single"/>
+        </w:rPr>
+        <w:t>ΠΡΟΣΦΟΡΑΣ</w:t>
       </w:r>
     </w:p>
     <w:p>
@@ -1886,7 +1930,15 @@
         <w:sz w:val="18"/>
         <w:lang w:val="en-US"/>
       </w:rPr>
-      <w:t>web site: www.atlenergy.gr e-mail:</w:t>
+      <w:t xml:space="preserve">web site: </w:t>
+    </w:r>
+    <w:r>
+      <w:rPr>
+        <w:rFonts w:ascii="DejaVu Serif" w:eastAsia="Arial" w:hAnsi="DejaVu Serif"/>
+        <w:sz w:val="18"/>
+        <w:lang w:val="en-US"/>
+      </w:rPr>
+      <w:t>www.atlenergy.gr e-mail:</w:t>
     </w:r>
     <w:hyperlink r:id="rId1">
       <w:r>
@@ -2085,7 +2137,14 @@
         <w:rFonts w:ascii="DejaVu Serif" w:eastAsia="Arial" w:hAnsi="DejaVu Serif"/>
         <w:sz w:val="18"/>
       </w:rPr>
-      <w:t>Πλατεία Αγίου Ευσταθίου 9, 14233 Νέα Ιωνία, Αθήνα, Τηλ./fax:211 411 40 30</w:t>
+      <w:t xml:space="preserve">Πλατεία Αγίου </w:t>
+    </w:r>
+    <w:r>
+      <w:rPr>
+        <w:rFonts w:ascii="DejaVu Serif" w:eastAsia="Arial" w:hAnsi="DejaVu Serif"/>
+        <w:sz w:val="18"/>
+      </w:rPr>
+      <w:t>Ευσταθίου 9, 14233 Νέα Ιωνία, Αθήνα, Τηλ./fax:211 411 40 30</w:t>
     </w:r>
   </w:p>
   <w:p>
@@ -2327,7 +2386,7 @@
         <w:noProof/>
       </w:rPr>
       <w:drawing>
-        <wp:anchor distT="0" distB="0" distL="0" distR="0" simplePos="0" relativeHeight="4" behindDoc="1" locked="0" layoutInCell="1" allowOverlap="1" wp14:anchorId="392F2BB0" wp14:editId="61ABC1FF">
+        <wp:anchor distT="0" distB="0" distL="0" distR="0" simplePos="0" relativeHeight="4" behindDoc="1" locked="0" layoutInCell="1" allowOverlap="1" wp14:anchorId="65F3C496" wp14:editId="53C98ED9">
           <wp:simplePos x="0" y="0"/>
           <wp:positionH relativeFrom="page">
             <wp:posOffset>539750</wp:posOffset>
@@ -2388,7 +2447,7 @@
         <w:noProof/>
       </w:rPr>
       <w:drawing>
-        <wp:anchor distT="0" distB="0" distL="0" distR="0" simplePos="0" relativeHeight="3" behindDoc="1" locked="0" layoutInCell="1" allowOverlap="1" wp14:anchorId="153E4348" wp14:editId="10A7ED5D">
+        <wp:anchor distT="0" distB="0" distL="0" distR="0" simplePos="0" relativeHeight="3" behindDoc="1" locked="0" layoutInCell="1" allowOverlap="1" wp14:anchorId="767A0B4C" wp14:editId="4310551A">
           <wp:simplePos x="0" y="0"/>
           <wp:positionH relativeFrom="page">
             <wp:posOffset>539750</wp:posOffset>
@@ -2441,9 +2500,9 @@
 <file path=word/numbering.xml><?xml version="1.0" encoding="utf-8"?>
 <w:numbering xmlns:wpc="http://schemas.microsoft.com/office/word/2010/wordprocessingCanvas" xmlns:cx="http://schemas.microsoft.com/office/drawing/2014/chartex" xmlns:cx1="http://schemas.microsoft.com/office/drawing/2015/9/8/chartex" xmlns:cx2="http://schemas.microsoft.com/office/drawing/2015/10/21/chartex" xmlns:cx3="http://schemas.microsoft.com/office/drawing/2016/5/9/chartex" xmlns:cx4="http://schemas.microsoft.com/office/drawing/2016/5/10/chartex" xmlns:cx5="http://schemas.microsoft.com/office/drawing/2016/5/11/chartex" xmlns:cx6="http://schemas.microsoft.com/office/drawing/2016/5/12/chartex" xmlns:cx7="http://schemas.microsoft.com/office/drawing/2016/5/13/chartex" xmlns:cx8="http://schemas.microsoft.com/office/drawing/2016/5/14/chartex" xmlns:mc="http://schemas.openxmlformats.org/markup-compatibility/2006" xmlns:aink="http://schemas.microsoft.com/office/drawing/2016/ink" xmlns:am3d="http://schemas.microsoft.com/office/drawing/2017/model3d" xmlns:o="urn:schemas-microsoft-com:office:office" xmlns:r="http://schemas.openxmlformats.org/officeDocument/2006/relationships" xmlns:m="http://schemas.openxmlformats.org/officeDocument/2006/math" xmlns:v="urn:schemas-microsoft-com:vml" xmlns:wp14="http://schemas.microsoft.com/office/word/2010/wordprocessingDrawing" xmlns:wp="http://schemas.openxmlformats.org/drawingml/2006/wordprocessingDrawing" xmlns:w10="urn:schemas-microsoft-com:office:word" xmlns:w="http://schemas.openxmlformats.org/wordprocessingml/2006/main" xmlns:w14="http://schemas.microsoft.com/office/word/2010/wordml" xmlns:w15="http://schemas.microsoft.com/office/word/2012/wordml" xmlns:w16cex="http://schemas.microsoft.com/office/word/2018/wordml/cex" xmlns:w16cid="http://schemas.microsoft.com/office/word/2016/wordml/cid" xmlns:w16="http://schemas.microsoft.com/office/word/2018/wordml" xmlns:w16se="http://schemas.microsoft.com/office/word/2015/wordml/symex" xmlns:wpg="http://schemas.microsoft.com/office/word/2010/wordprocessingGroup" xmlns:wpi="http://schemas.microsoft.com/office/word/2010/wordprocessingInk" xmlns:wne="http://schemas.microsoft.com/office/word/2006/wordml" xmlns:wps="http://schemas.microsoft.com/office/word/2010/wordprocessingShape" mc:Ignorable="w14 w15 w16se w16cid w16 w16cex wp14">
   <w:abstractNum w:abstractNumId="0" w15:restartNumberingAfterBreak="0">
-    <w:nsid w:val="06DE138C"/>
+    <w:nsid w:val="484F5248"/>
     <w:multiLevelType w:val="multilevel"/>
-    <w:tmpl w:val="24D8C1E2"/>
+    <w:tmpl w:val="B170ACE6"/>
     <w:lvl w:ilvl="0">
       <w:start w:val="1"/>
       <w:numFmt w:val="bullet"/>
@@ -2554,20 +2613,19 @@
     </w:lvl>
   </w:abstractNum>
   <w:abstractNum w:abstractNumId="1" w15:restartNumberingAfterBreak="0">
-    <w:nsid w:val="410341E8"/>
+    <w:nsid w:val="4F5D59EE"/>
     <w:multiLevelType w:val="multilevel"/>
-    <w:tmpl w:val="67801DC2"/>
+    <w:tmpl w:val="9972101E"/>
     <w:lvl w:ilvl="0">
       <w:start w:val="1"/>
       <w:numFmt w:val="bullet"/>
-      <w:lvlText w:val="Η"/>
+      <w:lvlText w:val="*"/>
       <w:lvlJc w:val="left"/>
       <w:pPr>
         <w:ind w:left="0" w:firstLine="0"/>
       </w:pPr>
       <w:rPr>
         <w:rFonts w:ascii="Liberation Serif" w:hAnsi="Liberation Serif" w:cs="Liberation Serif" w:hint="default"/>
-        <w:sz w:val="19"/>
       </w:rPr>
     </w:lvl>
     <w:lvl w:ilvl="1">
@@ -2668,122 +2726,9 @@
     </w:lvl>
   </w:abstractNum>
   <w:abstractNum w:abstractNumId="2" w15:restartNumberingAfterBreak="0">
-    <w:nsid w:val="434317F5"/>
+    <w:nsid w:val="4FDB4208"/>
     <w:multiLevelType w:val="multilevel"/>
-    <w:tmpl w:val="8C2E4E14"/>
-    <w:lvl w:ilvl="0">
-      <w:start w:val="1"/>
-      <w:numFmt w:val="bullet"/>
-      <w:lvlText w:val="*"/>
-      <w:lvlJc w:val="left"/>
-      <w:pPr>
-        <w:ind w:left="0" w:firstLine="0"/>
-      </w:pPr>
-      <w:rPr>
-        <w:rFonts w:ascii="Liberation Serif" w:hAnsi="Liberation Serif" w:cs="Liberation Serif" w:hint="default"/>
-      </w:rPr>
-    </w:lvl>
-    <w:lvl w:ilvl="1">
-      <w:start w:val="1"/>
-      <w:numFmt w:val="decimal"/>
-      <w:lvlText w:val="%2."/>
-      <w:lvlJc w:val="left"/>
-      <w:pPr>
-        <w:tabs>
-          <w:tab w:val="num" w:pos="1080"/>
-        </w:tabs>
-        <w:ind w:left="1080" w:hanging="360"/>
-      </w:pPr>
-    </w:lvl>
-    <w:lvl w:ilvl="2">
-      <w:start w:val="1"/>
-      <w:numFmt w:val="decimal"/>
-      <w:lvlText w:val="%3."/>
-      <w:lvlJc w:val="left"/>
-      <w:pPr>
-        <w:tabs>
-          <w:tab w:val="num" w:pos="1440"/>
-        </w:tabs>
-        <w:ind w:left="1440" w:hanging="360"/>
-      </w:pPr>
-    </w:lvl>
-    <w:lvl w:ilvl="3">
-      <w:start w:val="1"/>
-      <w:numFmt w:val="decimal"/>
-      <w:lvlText w:val="%4."/>
-      <w:lvlJc w:val="left"/>
-      <w:pPr>
-        <w:tabs>
-          <w:tab w:val="num" w:pos="1800"/>
-        </w:tabs>
-        <w:ind w:left="1800" w:hanging="360"/>
-      </w:pPr>
-    </w:lvl>
-    <w:lvl w:ilvl="4">
-      <w:start w:val="1"/>
-      <w:numFmt w:val="decimal"/>
-      <w:lvlText w:val="%5."/>
-      <w:lvlJc w:val="left"/>
-      <w:pPr>
-        <w:tabs>
-          <w:tab w:val="num" w:pos="2160"/>
-        </w:tabs>
-        <w:ind w:left="2160" w:hanging="360"/>
-      </w:pPr>
-    </w:lvl>
-    <w:lvl w:ilvl="5">
-      <w:start w:val="1"/>
-      <w:numFmt w:val="decimal"/>
-      <w:lvlText w:val="%6."/>
-      <w:lvlJc w:val="left"/>
-      <w:pPr>
-        <w:tabs>
-          <w:tab w:val="num" w:pos="2520"/>
-        </w:tabs>
-        <w:ind w:left="2520" w:hanging="360"/>
-      </w:pPr>
-    </w:lvl>
-    <w:lvl w:ilvl="6">
-      <w:start w:val="1"/>
-      <w:numFmt w:val="decimal"/>
-      <w:lvlText w:val="%7."/>
-      <w:lvlJc w:val="left"/>
-      <w:pPr>
-        <w:tabs>
-          <w:tab w:val="num" w:pos="2880"/>
-        </w:tabs>
-        <w:ind w:left="2880" w:hanging="360"/>
-      </w:pPr>
-    </w:lvl>
-    <w:lvl w:ilvl="7">
-      <w:start w:val="1"/>
-      <w:numFmt w:val="decimal"/>
-      <w:lvlText w:val="%8."/>
-      <w:lvlJc w:val="left"/>
-      <w:pPr>
-        <w:tabs>
-          <w:tab w:val="num" w:pos="3240"/>
-        </w:tabs>
-        <w:ind w:left="3240" w:hanging="360"/>
-      </w:pPr>
-    </w:lvl>
-    <w:lvl w:ilvl="8">
-      <w:start w:val="1"/>
-      <w:numFmt w:val="decimal"/>
-      <w:lvlText w:val="%9."/>
-      <w:lvlJc w:val="left"/>
-      <w:pPr>
-        <w:tabs>
-          <w:tab w:val="num" w:pos="3600"/>
-        </w:tabs>
-        <w:ind w:left="3600" w:hanging="360"/>
-      </w:pPr>
-    </w:lvl>
-  </w:abstractNum>
-  <w:abstractNum w:abstractNumId="3" w15:restartNumberingAfterBreak="0">
-    <w:nsid w:val="53E713F5"/>
-    <w:multiLevelType w:val="multilevel"/>
-    <w:tmpl w:val="C0CE2716"/>
+    <w:tmpl w:val="FA3EE278"/>
     <w:lvl w:ilvl="0">
       <w:start w:val="1"/>
       <w:numFmt w:val="none"/>
@@ -2875,17 +2820,131 @@
       </w:pPr>
     </w:lvl>
   </w:abstractNum>
+  <w:abstractNum w:abstractNumId="3" w15:restartNumberingAfterBreak="0">
+    <w:nsid w:val="6B334A6E"/>
+    <w:multiLevelType w:val="multilevel"/>
+    <w:tmpl w:val="69101A0C"/>
+    <w:lvl w:ilvl="0">
+      <w:start w:val="1"/>
+      <w:numFmt w:val="bullet"/>
+      <w:lvlText w:val="Η"/>
+      <w:lvlJc w:val="left"/>
+      <w:pPr>
+        <w:ind w:left="0" w:firstLine="0"/>
+      </w:pPr>
+      <w:rPr>
+        <w:rFonts w:ascii="Liberation Serif" w:hAnsi="Liberation Serif" w:cs="Liberation Serif" w:hint="default"/>
+        <w:sz w:val="19"/>
+      </w:rPr>
+    </w:lvl>
+    <w:lvl w:ilvl="1">
+      <w:start w:val="1"/>
+      <w:numFmt w:val="decimal"/>
+      <w:lvlText w:val="%2."/>
+      <w:lvlJc w:val="left"/>
+      <w:pPr>
+        <w:tabs>
+          <w:tab w:val="num" w:pos="1080"/>
+        </w:tabs>
+        <w:ind w:left="1080" w:hanging="360"/>
+      </w:pPr>
+    </w:lvl>
+    <w:lvl w:ilvl="2">
+      <w:start w:val="1"/>
+      <w:numFmt w:val="decimal"/>
+      <w:lvlText w:val="%3."/>
+      <w:lvlJc w:val="left"/>
+      <w:pPr>
+        <w:tabs>
+          <w:tab w:val="num" w:pos="1440"/>
+        </w:tabs>
+        <w:ind w:left="1440" w:hanging="360"/>
+      </w:pPr>
+    </w:lvl>
+    <w:lvl w:ilvl="3">
+      <w:start w:val="1"/>
+      <w:numFmt w:val="decimal"/>
+      <w:lvlText w:val="%4."/>
+      <w:lvlJc w:val="left"/>
+      <w:pPr>
+        <w:tabs>
+          <w:tab w:val="num" w:pos="1800"/>
+        </w:tabs>
+        <w:ind w:left="1800" w:hanging="360"/>
+      </w:pPr>
+    </w:lvl>
+    <w:lvl w:ilvl="4">
+      <w:start w:val="1"/>
+      <w:numFmt w:val="decimal"/>
+      <w:lvlText w:val="%5."/>
+      <w:lvlJc w:val="left"/>
+      <w:pPr>
+        <w:tabs>
+          <w:tab w:val="num" w:pos="2160"/>
+        </w:tabs>
+        <w:ind w:left="2160" w:hanging="360"/>
+      </w:pPr>
+    </w:lvl>
+    <w:lvl w:ilvl="5">
+      <w:start w:val="1"/>
+      <w:numFmt w:val="decimal"/>
+      <w:lvlText w:val="%6."/>
+      <w:lvlJc w:val="left"/>
+      <w:pPr>
+        <w:tabs>
+          <w:tab w:val="num" w:pos="2520"/>
+        </w:tabs>
+        <w:ind w:left="2520" w:hanging="360"/>
+      </w:pPr>
+    </w:lvl>
+    <w:lvl w:ilvl="6">
+      <w:start w:val="1"/>
+      <w:numFmt w:val="decimal"/>
+      <w:lvlText w:val="%7."/>
+      <w:lvlJc w:val="left"/>
+      <w:pPr>
+        <w:tabs>
+          <w:tab w:val="num" w:pos="2880"/>
+        </w:tabs>
+        <w:ind w:left="2880" w:hanging="360"/>
+      </w:pPr>
+    </w:lvl>
+    <w:lvl w:ilvl="7">
+      <w:start w:val="1"/>
+      <w:numFmt w:val="decimal"/>
+      <w:lvlText w:val="%8."/>
+      <w:lvlJc w:val="left"/>
+      <w:pPr>
+        <w:tabs>
+          <w:tab w:val="num" w:pos="3240"/>
+        </w:tabs>
+        <w:ind w:left="3240" w:hanging="360"/>
+      </w:pPr>
+    </w:lvl>
+    <w:lvl w:ilvl="8">
+      <w:start w:val="1"/>
+      <w:numFmt w:val="decimal"/>
+      <w:lvlText w:val="%9."/>
+      <w:lvlJc w:val="left"/>
+      <w:pPr>
+        <w:tabs>
+          <w:tab w:val="num" w:pos="3600"/>
+        </w:tabs>
+        <w:ind w:left="3600" w:hanging="360"/>
+      </w:pPr>
+    </w:lvl>
+  </w:abstractNum>
   <w:num w:numId="1">
-    <w:abstractNumId w:val="1"/>
+    <w:abstractNumId w:val="3"/>
   </w:num>
   <w:num w:numId="2">
     <w:abstractNumId w:val="0"/>
   </w:num>
   <w:num w:numId="3">
-    <w:abstractNumId w:val="2"/>
+    <w:abstractNumId w:val="1"/>
   </w:num>
   <w:num w:numId="4">
-    <w:abstractNumId w:val="3"/>
+    <w:abstractNumId w:val="2"/>
   </w:num>
 </w:numbering>
 </file>
@@ -3431,6 +3490,7 @@
     <w:rPr>
       <w:color w:val="000080"/>
       <w:u w:val="single"/>
+      <w:lang/>
     </w:rPr>
   </w:style>
   <w:style w:type="character" w:customStyle="1" w:styleId="a0">
@@ -3445,6 +3505,7 @@
     <w:rPr>
       <w:color w:val="000080"/>
       <w:u w:val="single"/>
+      <w:lang/>
     </w:rPr>
   </w:style>
   <w:style w:type="paragraph" w:customStyle="1" w:styleId="Heading">

</xml_diff>